<commit_message>
1 July batch from Rachelle Tan put in ready
</commit_message>
<xml_diff>
--- a/1_Templated Entries/READY/Delluc, Louis (Fairfax) Templated RT/Delluc, Louis (Fairfax) Templated RT.docx
+++ b/1_Templated Entries/READY/Delluc, Louis (Fairfax) Templated RT/Delluc, Louis (Fairfax) Templated RT.docx
@@ -18,9 +18,9 @@
       <w:tblGrid>
         <w:gridCol w:w="491"/>
         <w:gridCol w:w="1296"/>
-        <w:gridCol w:w="2073"/>
-        <w:gridCol w:w="2551"/>
-        <w:gridCol w:w="2642"/>
+        <w:gridCol w:w="2063"/>
+        <w:gridCol w:w="2538"/>
+        <w:gridCol w:w="2628"/>
       </w:tblGrid>
       <w:tr>
         <w:tc>
@@ -39,6 +39,8 @@
                 <w:color w:val="FFFFFF"/>
               </w:rPr>
             </w:pPr>
+            <w:bookmarkStart w:id="0" w:name="_GoBack"/>
+            <w:bookmarkEnd w:id="0"/>
             <w:r>
               <w:rPr>
                 <w:b/>
@@ -420,8 +422,6 @@
               </w:rPr>
               <w:t>, and developed a literary, often ironic writing style privileging a radically subjective approach to the cinematic viewing experience over the establishment of objective artistic norms.</w:t>
             </w:r>
-            <w:bookmarkStart w:id="0" w:name="_GoBack"/>
-            <w:bookmarkEnd w:id="0"/>
           </w:p>
         </w:tc>
       </w:tr>
@@ -1830,6 +1830,7 @@
   <w:style w:type="character" w:default="1" w:styleId="DefaultParagraphFont">
     <w:name w:val="Default Paragraph Font"/>
     <w:uiPriority w:val="1"/>
+    <w:semiHidden/>
     <w:unhideWhenUsed/>
   </w:style>
   <w:style w:type="table" w:default="1" w:styleId="TableNormal">
@@ -2413,7 +2414,7 @@
 </file>
 
 <file path=customXml/itemProps1.xml><?xml version="1.0" encoding="utf-8"?>
-<ds:datastoreItem xmlns:ds="http://schemas.openxmlformats.org/officeDocument/2006/customXml" ds:itemID="{54E43F77-DFAD-421F-B256-382960E2A039}">
+<ds:datastoreItem xmlns:ds="http://schemas.openxmlformats.org/officeDocument/2006/customXml" ds:itemID="{BFB1E4D5-79A2-4555-A828-3DC673F5F003}">
   <ds:schemaRefs>
     <ds:schemaRef ds:uri="http://schemas.openxmlformats.org/officeDocument/2006/bibliography"/>
   </ds:schemaRefs>

</xml_diff>